<commit_message>
lesson 93 - homework
</commit_message>
<xml_diff>
--- a/english_via_skype/solutions/doc/lesson_91_hiking  W_edit.docx
+++ b/english_via_skype/solutions/doc/lesson_91_hiking  W_edit.docx
@@ -758,7 +758,25 @@
           <w:sz w:val="24"/>
           <w:lang w:val="en-US"/>
         </w:rPr>
-        <w:t>Because of loose material. Loose gravel or scree on top</w:t>
+        <w:t xml:space="preserve">Because of loose material. Loose gravel or </w:t>
+      </w:r>
+      <w:proofErr w:type="spellStart"/>
+      <w:r>
+        <w:rPr>
+          <w:rFonts w:ascii="Calibri" w:eastAsia="Calibri" w:hAnsi="Calibri" w:cs="Calibri"/>
+          <w:sz w:val="24"/>
+          <w:lang w:val="en-US"/>
+        </w:rPr>
+        <w:t>scree</w:t>
+      </w:r>
+      <w:proofErr w:type="spellEnd"/>
+      <w:r>
+        <w:rPr>
+          <w:rFonts w:ascii="Calibri" w:eastAsia="Calibri" w:hAnsi="Calibri" w:cs="Calibri"/>
+          <w:sz w:val="24"/>
+          <w:lang w:val="en-US"/>
+        </w:rPr>
+        <w:t xml:space="preserve"> on top</w:t>
       </w:r>
       <w:r>
         <w:rPr>
@@ -1147,7 +1165,16 @@
           <w:sz w:val="24"/>
           <w:lang w:val="en-US"/>
         </w:rPr>
-        <w:t>..............................(deficient) of sodium (hyponatr</w:t>
+        <w:t>..............................(deficient) of sodium (</w:t>
+      </w:r>
+      <w:proofErr w:type="spellStart"/>
+      <w:r>
+        <w:rPr>
+          <w:rFonts w:ascii="Calibri" w:eastAsia="Calibri" w:hAnsi="Calibri" w:cs="Calibri"/>
+          <w:sz w:val="24"/>
+          <w:lang w:val="en-US"/>
+        </w:rPr>
+        <w:t>hyponatr</w:t>
       </w:r>
       <w:r>
         <w:rPr>
@@ -1163,7 +1190,16 @@
           <w:sz w:val="24"/>
           <w:lang w:val="en-US"/>
         </w:rPr>
-        <w:t>emia). Eating salty snacks together with drinking water helps to avoid this problem.</w:t>
+        <w:t>emia</w:t>
+      </w:r>
+      <w:proofErr w:type="spellEnd"/>
+      <w:r>
+        <w:rPr>
+          <w:rFonts w:ascii="Calibri" w:eastAsia="Calibri" w:hAnsi="Calibri" w:cs="Calibri"/>
+          <w:sz w:val="24"/>
+          <w:lang w:val="en-US"/>
+        </w:rPr>
+        <w:t>). Eating salty snacks together with drinking water helps to avoid this problem.</w:t>
       </w:r>
     </w:p>
     <w:p>
@@ -1490,7 +1526,25 @@
           <w:sz w:val="24"/>
           <w:lang w:val="en-US"/>
         </w:rPr>
-        <w:t xml:space="preserve">................................. (acclimate) generally takes several days, but may be helped by drugs, such as Diamox. </w:t>
+        <w:t xml:space="preserve">................................. (acclimate) generally takes several days, but may be helped by drugs, such as </w:t>
+      </w:r>
+      <w:proofErr w:type="spellStart"/>
+      <w:r>
+        <w:rPr>
+          <w:rFonts w:ascii="Calibri" w:eastAsia="Calibri" w:hAnsi="Calibri" w:cs="Calibri"/>
+          <w:sz w:val="24"/>
+          <w:lang w:val="en-US"/>
+        </w:rPr>
+        <w:t>Diamox</w:t>
+      </w:r>
+      <w:proofErr w:type="spellEnd"/>
+      <w:r>
+        <w:rPr>
+          <w:rFonts w:ascii="Calibri" w:eastAsia="Calibri" w:hAnsi="Calibri" w:cs="Calibri"/>
+          <w:sz w:val="24"/>
+          <w:lang w:val="en-US"/>
+        </w:rPr>
+        <w:t xml:space="preserve">. </w:t>
       </w:r>
     </w:p>
     <w:p>
@@ -1695,7 +1749,25 @@
           <w:sz w:val="24"/>
           <w:lang w:val="en-US"/>
         </w:rPr>
-        <w:t>.........................., hot metal is touched with bare skin. Burns are also caused by campfires, cookfires and bonfires.</w:t>
+        <w:t xml:space="preserve">.........................., hot metal is touched with bare skin. Burns are also caused by campfires, </w:t>
+      </w:r>
+      <w:proofErr w:type="spellStart"/>
+      <w:r>
+        <w:rPr>
+          <w:rFonts w:ascii="Calibri" w:eastAsia="Calibri" w:hAnsi="Calibri" w:cs="Calibri"/>
+          <w:sz w:val="24"/>
+          <w:lang w:val="en-US"/>
+        </w:rPr>
+        <w:t>cookfires</w:t>
+      </w:r>
+      <w:proofErr w:type="spellEnd"/>
+      <w:r>
+        <w:rPr>
+          <w:rFonts w:ascii="Calibri" w:eastAsia="Calibri" w:hAnsi="Calibri" w:cs="Calibri"/>
+          <w:sz w:val="24"/>
+          <w:lang w:val="en-US"/>
+        </w:rPr>
+        <w:t xml:space="preserve"> and bonfires.</w:t>
       </w:r>
     </w:p>
     <w:p>
@@ -1714,6 +1786,7 @@
         </w:rPr>
         <w:t>Lacerations may be caused by careless use of knives or axes, or contact with sharp rocks or .......</w:t>
       </w:r>
+      <w:proofErr w:type="spellStart"/>
       <w:r>
         <w:rPr>
           <w:rFonts w:ascii="Calibri" w:eastAsia="Calibri" w:hAnsi="Calibri" w:cs="Calibri"/>
@@ -1722,6 +1795,7 @@
         </w:rPr>
         <w:t>overtuned</w:t>
       </w:r>
+      <w:proofErr w:type="spellEnd"/>
       <w:r>
         <w:rPr>
           <w:rFonts w:ascii="Calibri" w:eastAsia="Calibri" w:hAnsi="Calibri" w:cs="Calibri"/>
@@ -1827,24 +1901,136 @@
           <w:lang w:val="en-US"/>
         </w:rPr>
         <w:lastRenderedPageBreak/>
-        <w:t>Harmful ...................................... between animals and people can occur when animals try to get human food. Above a Black Bear is unsuccessful getting into backpacks because they are hung out of ...................................... Proper food storage protects both people and animals.</w:t>
-      </w:r>
-    </w:p>
-    <w:p>
-      <w:pPr>
-        <w:rPr>
-          <w:rFonts w:ascii="Calibri" w:eastAsia="Calibri" w:hAnsi="Calibri" w:cs="Calibri"/>
-          <w:sz w:val="24"/>
-          <w:lang w:val="en-US"/>
-        </w:rPr>
-      </w:pPr>
-      <w:r>
-        <w:rPr>
-          <w:rFonts w:ascii="Calibri" w:eastAsia="Calibri" w:hAnsi="Calibri" w:cs="Calibri"/>
-          <w:sz w:val="24"/>
-          <w:lang w:val="en-US"/>
-        </w:rPr>
-        <w:t>In many areas, adventurers may encounter large .................................. animals such as bears or cougars. These animals rarely seek out humans as food, but they will attack under some conditions. Some ....................................... encounters occur when animals raid human property for food. Additionally, if travelers come upon an ................................. animal and surprise it, it may attack. Regularly making loud noise, such as by clapping or yelling, reduces the risk of surprising an animal. Some people use bear bells as ........................................, but these are usually too quiet to be heard from far away. Any mammal infected with rabies may behave unexpectedly, even aggressively, and could infect a human with ................................ by biting.</w:t>
+        <w:t>Harmful ...</w:t>
+      </w:r>
+      <w:r>
+        <w:rPr>
+          <w:rFonts w:ascii="Calibri" w:eastAsia="Calibri" w:hAnsi="Calibri" w:cs="Calibri"/>
+          <w:sz w:val="24"/>
+          <w:lang w:val="en-US"/>
+        </w:rPr>
+        <w:t>encounter</w:t>
+      </w:r>
+      <w:r>
+        <w:rPr>
+          <w:rFonts w:ascii="Calibri" w:eastAsia="Calibri" w:hAnsi="Calibri" w:cs="Calibri"/>
+          <w:sz w:val="24"/>
+          <w:lang w:val="en-US"/>
+        </w:rPr>
+        <w:t>................................... between animals and people can occur when animals try to get human food. Above a Black Bear is unsuccessful getting into backpacks because they are hung out of ....</w:t>
+      </w:r>
+      <w:r>
+        <w:rPr>
+          <w:rFonts w:ascii="Calibri" w:eastAsia="Calibri" w:hAnsi="Calibri" w:cs="Calibri"/>
+          <w:sz w:val="24"/>
+          <w:lang w:val="en-US"/>
+        </w:rPr>
+        <w:t>reach</w:t>
+      </w:r>
+      <w:r>
+        <w:rPr>
+          <w:rFonts w:ascii="Calibri" w:eastAsia="Calibri" w:hAnsi="Calibri" w:cs="Calibri"/>
+          <w:sz w:val="24"/>
+          <w:lang w:val="en-US"/>
+        </w:rPr>
+        <w:t>.................................. Proper food storage protects both people and animals.</w:t>
+      </w:r>
+    </w:p>
+    <w:p>
+      <w:pPr>
+        <w:rPr>
+          <w:rFonts w:ascii="Calibri" w:eastAsia="Calibri" w:hAnsi="Calibri" w:cs="Calibri"/>
+          <w:sz w:val="24"/>
+          <w:lang w:val="en-US"/>
+        </w:rPr>
+      </w:pPr>
+      <w:r>
+        <w:rPr>
+          <w:rFonts w:ascii="Calibri" w:eastAsia="Calibri" w:hAnsi="Calibri" w:cs="Calibri"/>
+          <w:sz w:val="24"/>
+          <w:lang w:val="en-US"/>
+        </w:rPr>
+        <w:t>In many areas, adventurers may encounter large .....</w:t>
+      </w:r>
+      <w:r>
+        <w:rPr>
+          <w:rFonts w:ascii="Calibri" w:eastAsia="Calibri" w:hAnsi="Calibri" w:cs="Calibri"/>
+          <w:sz w:val="24"/>
+          <w:lang w:val="en-US"/>
+        </w:rPr>
+        <w:t>unsuspecting</w:t>
+      </w:r>
+      <w:r>
+        <w:rPr>
+          <w:rFonts w:ascii="Calibri" w:eastAsia="Calibri" w:hAnsi="Calibri" w:cs="Calibri"/>
+          <w:sz w:val="24"/>
+          <w:lang w:val="en-US"/>
+        </w:rPr>
+        <w:t>............................. animals such as bears or cougars. These animals rarely seek out humans as food, but they will attack under some conditions. Some ........</w:t>
+      </w:r>
+      <w:r>
+        <w:rPr>
+          <w:rFonts w:ascii="Calibri" w:eastAsia="Calibri" w:hAnsi="Calibri" w:cs="Calibri"/>
+          <w:sz w:val="24"/>
+          <w:lang w:val="en-US"/>
+        </w:rPr>
+        <w:t>hazardous</w:t>
+      </w:r>
+      <w:r>
+        <w:rPr>
+          <w:rFonts w:ascii="Calibri" w:eastAsia="Calibri" w:hAnsi="Calibri" w:cs="Calibri"/>
+          <w:sz w:val="24"/>
+          <w:lang w:val="en-US"/>
+        </w:rPr>
+        <w:t>............................... encounters occur when animals raid human property for food. Additionally, if travelers come upon an ...</w:t>
+      </w:r>
+      <w:r>
+        <w:rPr>
+          <w:rFonts w:ascii="Calibri" w:eastAsia="Calibri" w:hAnsi="Calibri" w:cs="Calibri"/>
+          <w:sz w:val="24"/>
+          <w:lang w:val="en-US"/>
+        </w:rPr>
+        <w:t>predatory</w:t>
+      </w:r>
+      <w:r>
+        <w:rPr>
+          <w:rFonts w:ascii="Calibri" w:eastAsia="Calibri" w:hAnsi="Calibri" w:cs="Calibri"/>
+          <w:sz w:val="24"/>
+          <w:lang w:val="en-US"/>
+        </w:rPr>
+        <w:t>.............................. animal and surprise it, it may attack. Regularly making loud noise, such as by clapping or yelling, reduces the risk of surprising an animal. Some people use bear bells as ....</w:t>
+      </w:r>
+      <w:r>
+        <w:rPr>
+          <w:rFonts w:ascii="Calibri" w:eastAsia="Calibri" w:hAnsi="Calibri" w:cs="Calibri"/>
+          <w:sz w:val="24"/>
+          <w:lang w:val="en-US"/>
+        </w:rPr>
+        <w:t>noisemakers</w:t>
+      </w:r>
+      <w:r>
+        <w:rPr>
+          <w:rFonts w:ascii="Calibri" w:eastAsia="Calibri" w:hAnsi="Calibri" w:cs="Calibri"/>
+          <w:sz w:val="24"/>
+          <w:lang w:val="en-US"/>
+        </w:rPr>
+        <w:t>...................................., but these are usually too quiet to be heard from far away. Any mammal infected with rabies may behave unexpectedly, even aggressively, and could infect a human with ...</w:t>
+      </w:r>
+      <w:r>
+        <w:rPr>
+          <w:rFonts w:ascii="Calibri" w:eastAsia="Calibri" w:hAnsi="Calibri" w:cs="Calibri"/>
+          <w:sz w:val="24"/>
+          <w:lang w:val="en-US"/>
+        </w:rPr>
+        <w:t>rabies</w:t>
+      </w:r>
+      <w:r>
+        <w:rPr>
+          <w:rFonts w:ascii="Calibri" w:eastAsia="Calibri" w:hAnsi="Calibri" w:cs="Calibri"/>
+          <w:sz w:val="24"/>
+          <w:lang w:val="en-US"/>
+        </w:rPr>
+        <w:t>............................. by biting.</w:t>
       </w:r>
     </w:p>
     <w:p>
@@ -1880,7 +2066,39 @@
           <w:sz w:val="24"/>
           <w:lang w:val="en-US"/>
         </w:rPr>
-        <w:t>...................................... animals, including snakes, scorpions, spiders and bees, may cause harm either directly or through anaphylactic shock. Overall, the greatest danger is often from insects, such as mosquitoes, ticks and fleas, which carry ..................................diseases</w:t>
+        <w:t>...</w:t>
+      </w:r>
+      <w:r>
+        <w:rPr>
+          <w:rFonts w:ascii="Calibri" w:eastAsia="Calibri" w:hAnsi="Calibri" w:cs="Calibri"/>
+          <w:sz w:val="24"/>
+          <w:lang w:val="en-US"/>
+        </w:rPr>
+        <w:t>Venomous</w:t>
+      </w:r>
+      <w:r>
+        <w:rPr>
+          <w:rFonts w:ascii="Calibri" w:eastAsia="Calibri" w:hAnsi="Calibri" w:cs="Calibri"/>
+          <w:sz w:val="24"/>
+          <w:lang w:val="en-US"/>
+        </w:rPr>
+        <w:t>................................... animals, including snakes, scorpions, spiders and bees, may cause harm either directly or through anaphylactic shock. Overall, the greatest danger is often from insects, such as mosquitoes, ticks and fleas, which carry .....</w:t>
+      </w:r>
+      <w:r>
+        <w:rPr>
+          <w:rFonts w:ascii="Calibri" w:eastAsia="Calibri" w:hAnsi="Calibri" w:cs="Calibri"/>
+          <w:sz w:val="24"/>
+          <w:lang w:val="en-US"/>
+        </w:rPr>
+        <w:t>infectious</w:t>
+      </w:r>
+      <w:r>
+        <w:rPr>
+          <w:rFonts w:ascii="Calibri" w:eastAsia="Calibri" w:hAnsi="Calibri" w:cs="Calibri"/>
+          <w:sz w:val="24"/>
+          <w:lang w:val="en-US"/>
+        </w:rPr>
+        <w:t>.............................diseases</w:t>
       </w:r>
     </w:p>
     <w:p>
@@ -1959,41 +2177,89 @@
           <w:sz w:val="24"/>
           <w:lang w:val="en-US"/>
         </w:rPr>
-        <w:t>Foot blisters are caused by friction and..................................... (irritate) of the skin. Wet socks and poorly fitting shoes ...............................................(strength) the occurrence of blisters. Two layers of socks (using liner socks) help prevent blisters.</w:t>
-      </w:r>
-    </w:p>
-    <w:p>
-      <w:pPr>
-        <w:rPr>
-          <w:rFonts w:ascii="Calibri" w:eastAsia="Calibri" w:hAnsi="Calibri" w:cs="Calibri"/>
-          <w:sz w:val="24"/>
-          <w:lang w:val="en-US"/>
-        </w:rPr>
-      </w:pPr>
-      <w:r>
-        <w:rPr>
-          <w:rFonts w:ascii="Calibri" w:eastAsia="Calibri" w:hAnsi="Calibri" w:cs="Calibri"/>
-          <w:sz w:val="24"/>
-          <w:lang w:val="en-US"/>
-        </w:rPr>
-        <w:t>Back injury may result from packing more than one can carry or not having a proper backpack. A pack for backpacking should be bought from a .........................................(recreate) store, and as a rule of thumb, a person who is not ...........................(weight )can comfortably carry up to one third of his or her body weight; however a backpack weighing more than 50 pounds (23 kg) should be avoided. Hiking poles may also reduce the likelihood of back injuries by spreading the load across multiple points. Care should be taken to lift and put on the pack with the least strain.</w:t>
-      </w:r>
-    </w:p>
-    <w:p>
-      <w:pPr>
-        <w:rPr>
-          <w:rFonts w:ascii="Calibri" w:eastAsia="Calibri" w:hAnsi="Calibri" w:cs="Calibri"/>
-          <w:sz w:val="24"/>
-          <w:lang w:val="en-US"/>
-        </w:rPr>
-      </w:pPr>
-    </w:p>
-    <w:p>
-      <w:pPr>
-        <w:rPr>
-          <w:lang w:val="en-US"/>
-        </w:rPr>
-      </w:pPr>
+        <w:t>Foot blisters are caused by friction and....</w:t>
+      </w:r>
+      <w:r>
+        <w:rPr>
+          <w:rFonts w:ascii="Calibri" w:eastAsia="Calibri" w:hAnsi="Calibri" w:cs="Calibri"/>
+          <w:sz w:val="24"/>
+          <w:lang w:val="en-US"/>
+        </w:rPr>
+        <w:t>irritation</w:t>
+      </w:r>
+      <w:r>
+        <w:rPr>
+          <w:rFonts w:ascii="Calibri" w:eastAsia="Calibri" w:hAnsi="Calibri" w:cs="Calibri"/>
+          <w:sz w:val="24"/>
+          <w:lang w:val="en-US"/>
+        </w:rPr>
+        <w:t>................................. (irritate) of the skin. Wet socks and poorly fitting shoes .......</w:t>
+      </w:r>
+      <w:r>
+        <w:rPr>
+          <w:rFonts w:ascii="Calibri" w:eastAsia="Calibri" w:hAnsi="Calibri" w:cs="Calibri"/>
+          <w:sz w:val="24"/>
+          <w:lang w:val="en-US"/>
+        </w:rPr>
+        <w:t>strengthen</w:t>
+      </w:r>
+      <w:r>
+        <w:rPr>
+          <w:rFonts w:ascii="Calibri" w:eastAsia="Calibri" w:hAnsi="Calibri" w:cs="Calibri"/>
+          <w:sz w:val="24"/>
+          <w:lang w:val="en-US"/>
+        </w:rPr>
+        <w:t>........................................(strength) the occurrence of blisters. Two layers of socks (using liner socks) help prevent blisters.</w:t>
+      </w:r>
+    </w:p>
+    <w:p>
+      <w:pPr>
+        <w:rPr>
+          <w:rFonts w:ascii="Calibri" w:eastAsia="Calibri" w:hAnsi="Calibri" w:cs="Calibri"/>
+          <w:sz w:val="24"/>
+          <w:lang w:val="en-US"/>
+        </w:rPr>
+      </w:pPr>
+      <w:r>
+        <w:rPr>
+          <w:rFonts w:ascii="Calibri" w:eastAsia="Calibri" w:hAnsi="Calibri" w:cs="Calibri"/>
+          <w:sz w:val="24"/>
+          <w:lang w:val="en-US"/>
+        </w:rPr>
+        <w:t>Back injury may result from packing more than one can carry or not having a proper backpack. A pack for backpacking should be bought from a ......</w:t>
+      </w:r>
+      <w:r>
+        <w:rPr>
+          <w:rFonts w:ascii="Calibri" w:eastAsia="Calibri" w:hAnsi="Calibri" w:cs="Calibri"/>
+          <w:sz w:val="24"/>
+          <w:lang w:val="en-US"/>
+        </w:rPr>
+        <w:t>recreation</w:t>
+      </w:r>
+      <w:r>
+        <w:rPr>
+          <w:rFonts w:ascii="Calibri" w:eastAsia="Calibri" w:hAnsi="Calibri" w:cs="Calibri"/>
+          <w:sz w:val="24"/>
+          <w:lang w:val="en-US"/>
+        </w:rPr>
+        <w:t>...................................(recreate) store, and as a rule of thumb, a person who is not ....</w:t>
+      </w:r>
+      <w:r>
+        <w:rPr>
+          <w:rFonts w:ascii="Calibri" w:eastAsia="Calibri" w:hAnsi="Calibri" w:cs="Calibri"/>
+          <w:sz w:val="24"/>
+          <w:lang w:val="en-US"/>
+        </w:rPr>
+        <w:t>weighted</w:t>
+      </w:r>
+      <w:r>
+        <w:rPr>
+          <w:rFonts w:ascii="Calibri" w:eastAsia="Calibri" w:hAnsi="Calibri" w:cs="Calibri"/>
+          <w:sz w:val="24"/>
+          <w:lang w:val="en-US"/>
+        </w:rPr>
+        <w:t>.......................(weight )can comfortably carry up to one third of his or her body weight; however a backpack weighing more than 50 pounds (23 kg) should be avoided. Hiking poles may also reduce the likelihood of back injuries by spreading the load across multiple points. Care should be taken to lift and put on the pack with the least strain.</w:t>
+      </w:r>
     </w:p>
     <w:sectPr>
       <w:pgSz w:w="11906" w:h="16838"/>

</xml_diff>